<commit_message>
adding to do list
</commit_message>
<xml_diff>
--- a/output/technical report.docx
+++ b/output/technical report.docx
@@ -142,13 +142,7 @@
     </w:p>
     <w:p>
       <w:r>
-        <w:t xml:space="preserve">Complex geometry that are more closely resemble the </w:t>
-      </w:r>
-      <w:r>
-        <w:t>real-life</w:t>
-      </w:r>
-      <w:r>
-        <w:t xml:space="preserve"> situation</w:t>
+        <w:t>Complex geometry that are more closely resemble the real-life situation</w:t>
       </w:r>
     </w:p>
     <w:p>
@@ -256,12 +250,7 @@
     </w:p>
     <w:p>
       <w:r>
-        <w:t>A Root Mean Square (RMS) value matri</w:t>
-      </w:r>
-      <w:bookmarkStart w:id="0" w:name="_GoBack"/>
-      <w:bookmarkEnd w:id="0"/>
-      <w:r>
-        <w:t>x is generated to discover the absorption of different parts of the model.</w:t>
+        <w:t>A Root Mean Square (RMS) value matrix is generated to discover the absorption of different parts of the model.</w:t>
       </w:r>
     </w:p>
     <w:p>
@@ -410,14 +399,27 @@
       <w:r>
         <w:t xml:space="preserve">Figure </w:t>
       </w:r>
-      <w:fldSimple w:instr=" SEQ Figure \* ARABIC ">
-        <w:r>
-          <w:rPr>
-            <w:noProof/>
-          </w:rPr>
-          <w:t>1</w:t>
-        </w:r>
-      </w:fldSimple>
+      <w:r>
+        <w:fldChar w:fldCharType="begin"/>
+      </w:r>
+      <w:r>
+        <w:instrText xml:space="preserve"> SEQ Figure \* ARABIC </w:instrText>
+      </w:r>
+      <w:r>
+        <w:fldChar w:fldCharType="separate"/>
+      </w:r>
+      <w:r>
+        <w:rPr>
+          <w:noProof/>
+        </w:rPr>
+        <w:t>1</w:t>
+      </w:r>
+      <w:r>
+        <w:rPr>
+          <w:noProof/>
+        </w:rPr>
+        <w:fldChar w:fldCharType="end"/>
+      </w:r>
       <w:r>
         <w:t>. RMS energy profile of Different particle distance</w:t>
       </w:r>
@@ -429,6 +431,49 @@
     </w:p>
     <w:p>
       <w:r>
+        <w:t>Surface roughness (combine multiple small particles)</w:t>
+      </w:r>
+      <w:bookmarkStart w:id="0" w:name="_GoBack"/>
+      <w:bookmarkEnd w:id="0"/>
+      <w:r>
+        <w:t>, s</w:t>
+      </w:r>
+      <w:r>
+        <w:t>ize, distance, shape.</w:t>
+      </w:r>
+    </w:p>
+    <w:p>
+      <w:pPr>
+        <w:rPr>
+          <w:b/>
+        </w:rPr>
+      </w:pPr>
+      <w:r>
+        <w:rPr>
+          <w:b/>
+        </w:rPr>
+        <w:t xml:space="preserve">Finding: </w:t>
+      </w:r>
+    </w:p>
+    <w:p>
+      <w:pPr>
+        <w:rPr>
+          <w:b/>
+        </w:rPr>
+      </w:pPr>
+      <w:r>
+        <w:rPr>
+          <w:b/>
+        </w:rPr>
+        <w:t xml:space="preserve">and benefit: </w:t>
+      </w:r>
+    </w:p>
+    <w:p/>
+    <w:p>
+      <w:r>
+        <w:rPr>
+          <w:noProof/>
+        </w:rPr>
         <mc:AlternateContent>
           <mc:Choice Requires="wpg">
             <w:drawing>
@@ -444,7 +489,7 @@
                 <wp:effectExtent l="0" t="0" r="0" b="5080"/>
                 <wp:wrapTopAndBottom/>
                 <wp:docPr id="4" name="Group 253"/>
-                <wp:cNvGraphicFramePr xmlns:a="http://schemas.openxmlformats.org/drawingml/2006/main"/>
+                <wp:cNvGraphicFramePr/>
                 <a:graphic xmlns:a="http://schemas.openxmlformats.org/drawingml/2006/main">
                   <a:graphicData uri="http://schemas.microsoft.com/office/word/2010/wordprocessingGroup">
                     <wpg:wgp>
@@ -601,6 +646,10 @@
         <w:pStyle w:val="Caption"/>
       </w:pPr>
       <w:r>
+        <w:rPr>
+          <w:noProof/>
+        </w:rPr>
+        <w:lastRenderedPageBreak/>
         <mc:AlternateContent>
           <mc:Choice Requires="wpg">
             <w:drawing>
@@ -616,7 +665,7 @@
                 <wp:effectExtent l="0" t="0" r="0" b="0"/>
                 <wp:wrapTopAndBottom/>
                 <wp:docPr id="9" name="Group 254"/>
-                <wp:cNvGraphicFramePr xmlns:a="http://schemas.openxmlformats.org/drawingml/2006/main"/>
+                <wp:cNvGraphicFramePr/>
                 <a:graphic xmlns:a="http://schemas.openxmlformats.org/drawingml/2006/main">
                   <a:graphicData uri="http://schemas.microsoft.com/office/word/2010/wordprocessingGroup">
                     <wpg:wgp>
@@ -981,14 +1030,27 @@
       <w:r>
         <w:t xml:space="preserve">Figure </w:t>
       </w:r>
-      <w:fldSimple w:instr=" SEQ Figure \* ARABIC ">
-        <w:r>
-          <w:rPr>
-            <w:noProof/>
-          </w:rPr>
-          <w:t>2</w:t>
-        </w:r>
-      </w:fldSimple>
+      <w:r>
+        <w:fldChar w:fldCharType="begin"/>
+      </w:r>
+      <w:r>
+        <w:instrText xml:space="preserve"> SEQ Figure \* ARABIC </w:instrText>
+      </w:r>
+      <w:r>
+        <w:fldChar w:fldCharType="separate"/>
+      </w:r>
+      <w:r>
+        <w:rPr>
+          <w:noProof/>
+        </w:rPr>
+        <w:t>2</w:t>
+      </w:r>
+      <w:r>
+        <w:rPr>
+          <w:noProof/>
+        </w:rPr>
+        <w:fldChar w:fldCharType="end"/>
+      </w:r>
       <w:r>
         <w:t xml:space="preserve">. </w:t>
       </w:r>
@@ -1001,7 +1063,6 @@
     </w:p>
     <w:p>
       <w:r>
-        <w:lastRenderedPageBreak/>
         <w:t xml:space="preserve">The thermal and stress are coupled in simulation in Abaqus. </w:t>
       </w:r>
     </w:p>
@@ -1017,14 +1078,27 @@
       <w:r>
         <w:t xml:space="preserve">Figure </w:t>
       </w:r>
-      <w:fldSimple w:instr=" SEQ Figure \* ARABIC ">
-        <w:r>
-          <w:rPr>
-            <w:noProof/>
-          </w:rPr>
-          <w:t>3</w:t>
-        </w:r>
-      </w:fldSimple>
+      <w:r>
+        <w:fldChar w:fldCharType="begin"/>
+      </w:r>
+      <w:r>
+        <w:instrText xml:space="preserve"> SEQ Figure \* ARABIC </w:instrText>
+      </w:r>
+      <w:r>
+        <w:fldChar w:fldCharType="separate"/>
+      </w:r>
+      <w:r>
+        <w:rPr>
+          <w:noProof/>
+        </w:rPr>
+        <w:t>3</w:t>
+      </w:r>
+      <w:r>
+        <w:rPr>
+          <w:noProof/>
+        </w:rPr>
+        <w:fldChar w:fldCharType="end"/>
+      </w:r>
       <w:r>
         <w:t xml:space="preserve">. </w:t>
       </w:r>
@@ -1378,7 +1452,7 @@
       </w:pPr>
     </w:pPrDefault>
   </w:docDefaults>
-  <w:latentStyles w:defLockedState="0" w:defUIPriority="99" w:defSemiHidden="0" w:defUnhideWhenUsed="0" w:defQFormat="0" w:count="377">
+  <w:latentStyles w:defLockedState="0" w:defUIPriority="99" w:defSemiHidden="0" w:defUnhideWhenUsed="0" w:defQFormat="0" w:count="375">
     <w:lsdException w:name="Normal" w:uiPriority="0" w:qFormat="1"/>
     <w:lsdException w:name="heading 1" w:uiPriority="9" w:qFormat="1"/>
     <w:lsdException w:name="heading 2" w:semiHidden="1" w:uiPriority="9" w:unhideWhenUsed="1" w:qFormat="1"/>
@@ -1484,6 +1558,7 @@
     <w:lsdException w:name="HTML Sample" w:semiHidden="1" w:unhideWhenUsed="1"/>
     <w:lsdException w:name="HTML Typewriter" w:semiHidden="1" w:unhideWhenUsed="1"/>
     <w:lsdException w:name="HTML Variable" w:semiHidden="1" w:unhideWhenUsed="1"/>
+    <w:lsdException w:name="Normal Table" w:semiHidden="1" w:unhideWhenUsed="1"/>
     <w:lsdException w:name="annotation subject" w:semiHidden="1" w:unhideWhenUsed="1"/>
     <w:lsdException w:name="No List" w:semiHidden="1" w:unhideWhenUsed="1"/>
     <w:lsdException w:name="Outline List 1" w:semiHidden="1" w:unhideWhenUsed="1"/>
@@ -1529,9 +1604,11 @@
     <w:lsdException w:name="Table Subtle 1" w:semiHidden="1" w:unhideWhenUsed="1"/>
     <w:lsdException w:name="Table Subtle 2" w:semiHidden="1" w:unhideWhenUsed="1"/>
     <w:lsdException w:name="Table Web 1" w:semiHidden="1" w:unhideWhenUsed="1"/>
+    <w:lsdException w:name="Table Web 2" w:semiHidden="1" w:unhideWhenUsed="1"/>
     <w:lsdException w:name="Table Web 3" w:semiHidden="1" w:unhideWhenUsed="1"/>
     <w:lsdException w:name="Balloon Text" w:semiHidden="1" w:unhideWhenUsed="1"/>
     <w:lsdException w:name="Table Grid" w:uiPriority="39"/>
+    <w:lsdException w:name="Table Theme" w:semiHidden="1" w:unhideWhenUsed="1"/>
     <w:lsdException w:name="Placeholder Text" w:semiHidden="1"/>
     <w:lsdException w:name="No Spacing" w:uiPriority="1" w:qFormat="1"/>
     <w:lsdException w:name="Light Shading" w:uiPriority="60"/>
@@ -1751,8 +1828,6 @@
     <w:lsdException w:name="Smart Hyperlink" w:semiHidden="1" w:unhideWhenUsed="1"/>
     <w:lsdException w:name="Hashtag" w:semiHidden="1" w:unhideWhenUsed="1"/>
     <w:lsdException w:name="Unresolved Mention" w:semiHidden="1" w:unhideWhenUsed="1"/>
-    <w:lsdException w:name="Smart Link" w:semiHidden="1" w:unhideWhenUsed="1"/>
-    <w:lsdException w:name="Smart Link Error" w:semiHidden="1" w:unhideWhenUsed="1"/>
   </w:latentStyles>
   <w:style w:type="paragraph" w:default="1" w:styleId="Normal">
     <w:name w:val="Normal"/>
@@ -1804,6 +1879,7 @@
   <w:style w:type="character" w:default="1" w:styleId="DefaultParagraphFont">
     <w:name w:val="Default Paragraph Font"/>
     <w:uiPriority w:val="1"/>
+    <w:semiHidden/>
     <w:unhideWhenUsed/>
   </w:style>
   <w:style w:type="table" w:default="1" w:styleId="TableNormal">

</xml_diff>